<commit_message>
add instructions on preferred way to launch webapp
</commit_message>
<xml_diff>
--- a/Final Submission.docx
+++ b/Final Submission.docx
@@ -57,6 +57,61 @@
     <w:p>
       <w:pPr>
         <w:rPr>
+          <w:u w:val="single"/>
+        </w:rPr>
+      </w:pPr>
+      <w:r>
+        <w:rPr>
+          <w:u w:val="single"/>
+        </w:rPr>
+        <w:t xml:space="preserve">*To run the web application, it is highly recommended to follow </w:t>
+      </w:r>
+      <w:proofErr w:type="gramStart"/>
+      <w:r>
+        <w:rPr>
+          <w:u w:val="single"/>
+        </w:rPr>
+        <w:t>the .README</w:t>
+      </w:r>
+      <w:proofErr w:type="gramEnd"/>
+      <w:r>
+        <w:rPr>
+          <w:u w:val="single"/>
+        </w:rPr>
+        <w:t xml:space="preserve"> instructions within the </w:t>
+      </w:r>
+      <w:proofErr w:type="spellStart"/>
+      <w:r>
+        <w:rPr>
+          <w:u w:val="single"/>
+        </w:rPr>
+        <w:t>github</w:t>
+      </w:r>
+      <w:proofErr w:type="spellEnd"/>
+      <w:r>
+        <w:rPr>
+          <w:u w:val="single"/>
+        </w:rPr>
+        <w:t xml:space="preserve"> repository (</w:t>
+      </w:r>
+      <w:proofErr w:type="spellStart"/>
+      <w:r>
+        <w:rPr>
+          <w:u w:val="single"/>
+        </w:rPr>
+        <w:t>ie</w:t>
+      </w:r>
+      <w:proofErr w:type="spellEnd"/>
+      <w:r>
+        <w:rPr>
+          <w:u w:val="single"/>
+        </w:rPr>
+        <w:t xml:space="preserve"> we upload the .zip file of the main branch code here, but only as a backup). </w:t>
+      </w:r>
+    </w:p>
+    <w:p>
+      <w:pPr>
+        <w:rPr>
           <w:b/>
           <w:bCs/>
         </w:rPr>
@@ -198,7 +253,15 @@
         </w:numPr>
       </w:pPr>
       <w:r>
-        <w:t xml:space="preserve">We believe the problem of data “over-supply and under-processing” is an acute and growing trend across many industries. Not only in financial data, we observe similar trends in the following examples (and many other areas): </w:t>
+        <w:t xml:space="preserve">We believe the problem of data “over-supply and under-processing” is an acute and growing trend across many industries. Not only in financial data, </w:t>
+      </w:r>
+      <w:proofErr w:type="gramStart"/>
+      <w:r>
+        <w:t>we</w:t>
+      </w:r>
+      <w:proofErr w:type="gramEnd"/>
+      <w:r>
+        <w:t xml:space="preserve"> observe similar trends in the following examples (and many other areas): </w:t>
       </w:r>
     </w:p>
     <w:p>
@@ -243,8 +306,13 @@
           <w:numId w:val="2"/>
         </w:numPr>
       </w:pPr>
-      <w:r>
-        <w:t xml:space="preserve">Master’s in Computing at NUS: Teams for School, Discord, </w:t>
+      <w:proofErr w:type="gramStart"/>
+      <w:r>
+        <w:t>Master’s</w:t>
+      </w:r>
+      <w:proofErr w:type="gramEnd"/>
+      <w:r>
+        <w:t xml:space="preserve"> in Computing at NUS: Teams for School, Discord, </w:t>
       </w:r>
       <w:proofErr w:type="spellStart"/>
       <w:r>
@@ -375,6 +443,7 @@
         </w:numPr>
       </w:pPr>
       <w:r>
+        <w:lastRenderedPageBreak/>
         <w:t xml:space="preserve">For Gary, his challenge </w:t>
       </w:r>
       <w:r>
@@ -390,11 +459,7 @@
         <w:t>contribute to the software development portion of this project as he is new to any programming language that is not Python. He will be able to contribute on a leadership front driving the broad ideas for this project</w:t>
       </w:r>
       <w:r>
-        <w:t xml:space="preserve">, reporting, and in </w:t>
-      </w:r>
-      <w:r>
-        <w:lastRenderedPageBreak/>
-        <w:t>application of his domain knowledge in finance (any financial jargon or data that needs to be interpreted). In retrospect, the challenge for this project was to come up with the initial framework (</w:t>
+        <w:t>, reporting, and in application of his domain knowledge in finance (any financial jargon or data that needs to be interpreted). In retrospect, the challenge for this project was to come up with the initial framework (</w:t>
       </w:r>
       <w:proofErr w:type="spellStart"/>
       <w:r>
@@ -530,8 +595,17 @@
           <w:i/>
           <w:iCs/>
         </w:rPr>
-        <w:t>Is the Problem Relevant in 2/5/10 Years?:</w:t>
-      </w:r>
+        <w:t xml:space="preserve">Is the Problem Relevant in 2/5/10 </w:t>
+      </w:r>
+      <w:proofErr w:type="gramStart"/>
+      <w:r>
+        <w:rPr>
+          <w:i/>
+          <w:iCs/>
+        </w:rPr>
+        <w:t>Years?:</w:t>
+      </w:r>
+      <w:proofErr w:type="gramEnd"/>
     </w:p>
     <w:p>
       <w:pPr>
@@ -586,7 +660,11 @@
         </w:numPr>
       </w:pPr>
       <w:r>
-        <w:t xml:space="preserve">It is my (Gary) experience over the past 8 years in the industry that there are about 2-3 major research projects that pop-up over the course of the calendar year. These projects either live or die based on how fast the initial results can be obtained. Sometimes, although unfortunate, there is just a loss of interest due to too much time and effort passing, and research projects get abandoned when there is still some valuable information to be discovered remaining. </w:t>
+        <w:t xml:space="preserve">It is my (Gary) experience over the past 8 years in the industry that there are about 2-3 major research projects that pop-up over the course of the calendar year. These projects either live or die based on how fast the initial results can be obtained. Sometimes, although unfortunate, </w:t>
+      </w:r>
+      <w:r>
+        <w:lastRenderedPageBreak/>
+        <w:t xml:space="preserve">there is just a loss of interest due to too much time and effort passing, and research projects get abandoned when there is still some valuable information to be discovered remaining. </w:t>
       </w:r>
     </w:p>
     <w:p>
@@ -606,7 +684,6 @@
           <w:i/>
           <w:iCs/>
         </w:rPr>
-        <w:lastRenderedPageBreak/>
         <w:t>Features:</w:t>
       </w:r>
     </w:p>
@@ -643,6 +720,9 @@
         <w:jc w:val="center"/>
       </w:pPr>
       <w:r>
+        <w:rPr>
+          <w:noProof/>
+        </w:rPr>
         <w:drawing>
           <wp:inline distT="0" distB="0" distL="0" distR="0" wp14:anchorId="304E7405" wp14:editId="0A40CA44">
             <wp:extent cx="5943600" cy="1109345"/>
@@ -782,6 +862,10 @@
         <w:jc w:val="center"/>
       </w:pPr>
       <w:r>
+        <w:rPr>
+          <w:noProof/>
+        </w:rPr>
+        <w:lastRenderedPageBreak/>
         <w:drawing>
           <wp:inline distT="0" distB="0" distL="0" distR="0" wp14:anchorId="4722A6E7" wp14:editId="6BACCF3E">
             <wp:extent cx="5943600" cy="3453130"/>
@@ -826,7 +910,6 @@
     </w:p>
     <w:p>
       <w:r>
-        <w:lastRenderedPageBreak/>
         <w:t xml:space="preserve">The Filters </w:t>
       </w:r>
     </w:p>
@@ -847,6 +930,9 @@
         <w:jc w:val="center"/>
       </w:pPr>
       <w:r>
+        <w:rPr>
+          <w:noProof/>
+        </w:rPr>
         <w:drawing>
           <wp:inline distT="0" distB="0" distL="0" distR="0" wp14:anchorId="5ACDB36A" wp14:editId="3B448A41">
             <wp:extent cx="5943600" cy="1314450"/>
@@ -909,10 +995,18 @@
         <w:t xml:space="preserve">based on </w:t>
       </w:r>
       <w:r>
-        <w:t xml:space="preserve">the three charts, personal judgement, and discussion with team members, we are </w:t>
-      </w:r>
-      <w:r>
-        <w:t xml:space="preserve">able to shortlist and export the </w:t>
+        <w:t xml:space="preserve">the three charts, personal judgement, and discussion with team members, we </w:t>
+      </w:r>
+      <w:proofErr w:type="gramStart"/>
+      <w:r>
+        <w:t xml:space="preserve">are </w:t>
+      </w:r>
+      <w:r>
+        <w:t>able to</w:t>
+      </w:r>
+      <w:proofErr w:type="gramEnd"/>
+      <w:r>
+        <w:t xml:space="preserve"> shortlist and export the </w:t>
       </w:r>
       <w:r>
         <w:t xml:space="preserve">tickers </w:t>
@@ -921,7 +1015,15 @@
         <w:t>that we find interesting.</w:t>
       </w:r>
       <w:r>
-        <w:t xml:space="preserve"> The CSV format is an example, but can be customized to include number of shares and other useful metrics that we can upload directly to a trading software to execute in financial markets. </w:t>
+        <w:t xml:space="preserve"> The CSV format is an </w:t>
+      </w:r>
+      <w:proofErr w:type="gramStart"/>
+      <w:r>
+        <w:t>example, but</w:t>
+      </w:r>
+      <w:proofErr w:type="gramEnd"/>
+      <w:r>
+        <w:t xml:space="preserve"> can be customized to include number of shares and other useful metrics that we can upload directly to a trading software to execute in financial markets. </w:t>
       </w:r>
     </w:p>
     <w:p>
@@ -929,6 +1031,10 @@
         <w:jc w:val="center"/>
       </w:pPr>
       <w:r>
+        <w:rPr>
+          <w:noProof/>
+        </w:rPr>
+        <w:lastRenderedPageBreak/>
         <w:drawing>
           <wp:inline distT="0" distB="0" distL="0" distR="0" wp14:anchorId="48FA5285" wp14:editId="6D8F75B3">
             <wp:extent cx="2934109" cy="1247949"/>
@@ -1081,19 +1187,7 @@
         <w:t>4</w:t>
       </w:r>
       <w:r>
-        <w:t xml:space="preserve">: Research </w:t>
-      </w:r>
-      <w:r>
-        <w:t xml:space="preserve">Data </w:t>
-      </w:r>
-      <w:r>
-        <w:t>from Analyst #2 (</w:t>
-      </w:r>
-      <w:r>
-        <w:t>Mizuho Bank Data Provider</w:t>
-      </w:r>
-      <w:r>
-        <w:t>)</w:t>
+        <w:t>: Research Data from Analyst #2 (Mizuho Bank Data Provider)</w:t>
       </w:r>
     </w:p>
     <w:p>
@@ -1188,14 +1282,26 @@
         <w:t>illustration</w:t>
       </w:r>
       <w:r>
-        <w:t>, i.e. not supposed to be novel in anyway. W</w:t>
-      </w:r>
-      <w:r>
-        <w:t xml:space="preserve">e are more interested in the data </w:t>
-      </w:r>
-      <w:r>
-        <w:lastRenderedPageBreak/>
-        <w:t xml:space="preserve">“pipeline,” i.e. to demonstrate how four data sources can be used together to present coherent and useful information. </w:t>
+        <w:t xml:space="preserve">, </w:t>
+      </w:r>
+      <w:proofErr w:type="gramStart"/>
+      <w:r>
+        <w:t>i.e.</w:t>
+      </w:r>
+      <w:proofErr w:type="gramEnd"/>
+      <w:r>
+        <w:t xml:space="preserve"> not supposed to be novel in anyway. W</w:t>
+      </w:r>
+      <w:r>
+        <w:t xml:space="preserve">e are more interested in the data “pipeline,” </w:t>
+      </w:r>
+      <w:proofErr w:type="gramStart"/>
+      <w:r>
+        <w:t>i.e.</w:t>
+      </w:r>
+      <w:proofErr w:type="gramEnd"/>
+      <w:r>
+        <w:t xml:space="preserve"> to demonstrate how four data sources can be used together to present coherent and useful information. </w:t>
       </w:r>
     </w:p>
     <w:p>
@@ -1291,10 +1397,18 @@
         <w:t>. Gary has already shared the web application with his teammates and</w:t>
       </w:r>
       <w:r>
-        <w:t xml:space="preserve"> will </w:t>
-      </w:r>
-      <w:r>
-        <w:t xml:space="preserve">follow-up should this be a tool they wish to add to their daily “watchlist.” </w:t>
+        <w:t xml:space="preserve"> </w:t>
+      </w:r>
+      <w:proofErr w:type="gramStart"/>
+      <w:r>
+        <w:t xml:space="preserve">will </w:t>
+      </w:r>
+      <w:r>
+        <w:t>follow-up should</w:t>
+      </w:r>
+      <w:proofErr w:type="gramEnd"/>
+      <w:r>
+        <w:t xml:space="preserve"> this be a tool they wish to add to their daily “watchlist.” </w:t>
       </w:r>
     </w:p>
     <w:p>
@@ -1321,6 +1435,7 @@
         </w:numPr>
       </w:pPr>
       <w:r>
+        <w:lastRenderedPageBreak/>
         <w:t xml:space="preserve">There is a list of about 100 financial data providers, yet what we are proposing is to develop this framework as skillset for our personal toolkit. There are a few financial data aggregation and interpretation services out there, but again, if one were to sign up for even 10 of these providers, there would be an overwhelming amount of data. For these service providers, there is also the legal issue of (re)-distributing their data, which again obfuscates the underlying raw data (often companies can only show you the result and not share the raw data with you). Hence this project is important for us to take ownership of the entire front-to-end research process and improve our hire-ability in the job market. </w:t>
       </w:r>
     </w:p>

</xml_diff>